<commit_message>
added page for KG
</commit_message>
<xml_diff>
--- a/techno_image.docx
+++ b/techno_image.docx
@@ -516,13 +516,13 @@
         <mc:AlternateContent>
           <mc:Choice Requires="wps">
             <w:drawing>
-              <wp:anchor distT="0" distB="0" distL="114300" distR="114300" simplePos="0" relativeHeight="251669504" behindDoc="0" locked="0" layoutInCell="1" allowOverlap="1" wp14:anchorId="65DF1CC4" wp14:editId="3B5F8A0F">
+              <wp:anchor distT="0" distB="0" distL="114300" distR="114300" simplePos="0" relativeHeight="251669504" behindDoc="0" locked="0" layoutInCell="1" allowOverlap="1" wp14:anchorId="5808C1C0" wp14:editId="62FDB7B8">
                 <wp:simplePos x="0" y="0"/>
                 <wp:positionH relativeFrom="column">
-                  <wp:posOffset>2072669</wp:posOffset>
+                  <wp:posOffset>930910</wp:posOffset>
                 </wp:positionH>
                 <wp:positionV relativeFrom="paragraph">
-                  <wp:posOffset>147955</wp:posOffset>
+                  <wp:posOffset>159385</wp:posOffset>
                 </wp:positionV>
                 <wp:extent cx="1576705" cy="325755"/>
                 <wp:effectExtent l="0" t="0" r="23495" b="17145"/>
@@ -564,8 +564,114 @@
                             <w:pPr>
                               <w:jc w:val="center"/>
                             </w:pPr>
+                            <w:bookmarkStart w:id="0" w:name="_GoBack"/>
                             <w:r>
-                              <w:t>Semantic Analysis</w:t>
+                              <w:t>Transformers</w:t>
+                            </w:r>
+                            <w:bookmarkEnd w:id="0"/>
+                          </w:p>
+                        </w:txbxContent>
+                      </wps:txbx>
+                      <wps:bodyPr rot="0" spcFirstLastPara="0" vertOverflow="overflow" horzOverflow="overflow" vert="horz" wrap="square" lIns="91440" tIns="45720" rIns="91440" bIns="45720" numCol="1" spcCol="0" rtlCol="0" fromWordArt="0" anchor="ctr" anchorCtr="0" forceAA="0" compatLnSpc="1">
+                        <a:prstTxWarp prst="textNoShape">
+                          <a:avLst/>
+                        </a:prstTxWarp>
+                        <a:noAutofit/>
+                      </wps:bodyPr>
+                    </wps:wsp>
+                  </a:graphicData>
+                </a:graphic>
+                <wp14:sizeRelH relativeFrom="margin">
+                  <wp14:pctWidth>0</wp14:pctWidth>
+                </wp14:sizeRelH>
+                <wp14:sizeRelV relativeFrom="margin">
+                  <wp14:pctHeight>0</wp14:pctHeight>
+                </wp14:sizeRelV>
+              </wp:anchor>
+            </w:drawing>
+          </mc:Choice>
+          <mc:Fallback>
+            <w:pict>
+              <v:roundrect id="Rounded Rectangle 6" o:spid="_x0000_s1031" style="position:absolute;margin-left:73.3pt;margin-top:12.55pt;width:124.15pt;height:25.65pt;z-index:251669504;visibility:visible;mso-wrap-style:square;mso-width-percent:0;mso-height-percent:0;mso-wrap-distance-left:9pt;mso-wrap-distance-top:0;mso-wrap-distance-right:9pt;mso-wrap-distance-bottom:0;mso-position-horizontal:absolute;mso-position-horizontal-relative:text;mso-position-vertical:absolute;mso-position-vertical-relative:text;mso-width-percent:0;mso-height-percent:0;mso-width-relative:margin;mso-height-relative:margin;v-text-anchor:middle" arcsize="10923f" o:gfxdata="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" fillcolor="#4f81bd [3204]" strokecolor="#243f60 [1604]" strokeweight="2pt">
+                <v:textbox>
+                  <w:txbxContent>
+                    <w:p>
+                      <w:pPr>
+                        <w:jc w:val="center"/>
+                      </w:pPr>
+                      <w:bookmarkStart w:id="1" w:name="_GoBack"/>
+                      <w:r>
+                        <w:t>Transformers</w:t>
+                      </w:r>
+                      <w:bookmarkEnd w:id="1"/>
+                    </w:p>
+                  </w:txbxContent>
+                </v:textbox>
+              </v:roundrect>
+            </w:pict>
+          </mc:Fallback>
+        </mc:AlternateContent>
+      </w:r>
+      <w:r>
+        <w:rPr>
+          <w:noProof/>
+          <w:lang w:eastAsia="en-IN"/>
+        </w:rPr>
+        <mc:AlternateContent>
+          <mc:Choice Requires="wps">
+            <w:drawing>
+              <wp:anchor distT="0" distB="0" distL="114300" distR="114300" simplePos="0" relativeHeight="251677696" behindDoc="0" locked="0" layoutInCell="1" allowOverlap="1" wp14:anchorId="76D75792" wp14:editId="3E478010">
+                <wp:simplePos x="0" y="0"/>
+                <wp:positionH relativeFrom="column">
+                  <wp:posOffset>3045460</wp:posOffset>
+                </wp:positionH>
+                <wp:positionV relativeFrom="paragraph">
+                  <wp:posOffset>159385</wp:posOffset>
+                </wp:positionV>
+                <wp:extent cx="1576705" cy="325755"/>
+                <wp:effectExtent l="0" t="0" r="23495" b="17145"/>
+                <wp:wrapNone/>
+                <wp:docPr id="12" name="Rounded Rectangle 12"/>
+                <wp:cNvGraphicFramePr/>
+                <a:graphic xmlns:a="http://schemas.openxmlformats.org/drawingml/2006/main">
+                  <a:graphicData uri="http://schemas.microsoft.com/office/word/2010/wordprocessingShape">
+                    <wps:wsp>
+                      <wps:cNvSpPr/>
+                      <wps:spPr>
+                        <a:xfrm>
+                          <a:off x="0" y="0"/>
+                          <a:ext cx="1576705" cy="325755"/>
+                        </a:xfrm>
+                        <a:prstGeom prst="roundRect">
+                          <a:avLst/>
+                        </a:prstGeom>
+                        <a:solidFill>
+                          <a:srgbClr val="4F81BD"/>
+                        </a:solidFill>
+                        <a:ln w="25400" cap="flat" cmpd="sng" algn="ctr">
+                          <a:solidFill>
+                            <a:srgbClr val="4F81BD">
+                              <a:shade val="50000"/>
+                            </a:srgbClr>
+                          </a:solidFill>
+                          <a:prstDash val="solid"/>
+                        </a:ln>
+                        <a:effectLst/>
+                      </wps:spPr>
+                      <wps:txbx>
+                        <w:txbxContent>
+                          <w:p>
+                            <w:pPr>
+                              <w:jc w:val="center"/>
+                              <w:rPr>
+                                <w:color w:val="FFFFFF" w:themeColor="background1"/>
+                              </w:rPr>
+                            </w:pPr>
+                            <w:r>
+                              <w:rPr>
+                                <w:color w:val="FFFFFF" w:themeColor="background1"/>
+                              </w:rPr>
+                              <w:t>Semantic analysis</w:t>
                             </w:r>
                           </w:p>
                         </w:txbxContent>
@@ -590,15 +696,21 @@
           </mc:Choice>
           <mc:Fallback>
             <w:pict>
-              <v:roundrect id="Rounded Rectangle 6" o:spid="_x0000_s1031" style="position:absolute;margin-left:163.2pt;margin-top:11.65pt;width:124.15pt;height:25.65pt;z-index:251669504;visibility:visible;mso-wrap-style:square;mso-width-percent:0;mso-height-percent:0;mso-wrap-distance-left:9pt;mso-wrap-distance-top:0;mso-wrap-distance-right:9pt;mso-wrap-distance-bottom:0;mso-position-horizontal:absolute;mso-position-horizontal-relative:text;mso-position-vertical:absolute;mso-position-vertical-relative:text;mso-width-percent:0;mso-height-percent:0;mso-width-relative:margin;mso-height-relative:margin;v-text-anchor:middle" arcsize="10923f" o:gfxdata="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" fillcolor="#4f81bd [3204]" strokecolor="#243f60 [1604]" strokeweight="2pt">
+              <v:roundrect id="Rounded Rectangle 12" o:spid="_x0000_s1032" style="position:absolute;margin-left:239.8pt;margin-top:12.55pt;width:124.15pt;height:25.65pt;z-index:251677696;visibility:visible;mso-wrap-style:square;mso-width-percent:0;mso-height-percent:0;mso-wrap-distance-left:9pt;mso-wrap-distance-top:0;mso-wrap-distance-right:9pt;mso-wrap-distance-bottom:0;mso-position-horizontal:absolute;mso-position-horizontal-relative:text;mso-position-vertical:absolute;mso-position-vertical-relative:text;mso-width-percent:0;mso-height-percent:0;mso-width-relative:margin;mso-height-relative:margin;v-text-anchor:middle" arcsize="10923f" o:gfxdata="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" fillcolor="#4f81bd" strokecolor="#385d8a" strokeweight="2pt">
                 <v:textbox>
                   <w:txbxContent>
                     <w:p>
                       <w:pPr>
                         <w:jc w:val="center"/>
+                        <w:rPr>
+                          <w:color w:val="FFFFFF" w:themeColor="background1"/>
+                        </w:rPr>
                       </w:pPr>
                       <w:r>
-                        <w:t>Semantic Analysis</w:t>
+                        <w:rPr>
+                          <w:color w:val="FFFFFF" w:themeColor="background1"/>
+                        </w:rPr>
+                        <w:t>Semantic analysis</w:t>
                       </w:r>
                     </w:p>
                   </w:txbxContent>
@@ -1015,7 +1127,7 @@
                 <v:stroke joinstyle="miter"/>
                 <v:path gradientshapeok="t" o:connecttype="rect"/>
               </v:shapetype>
-              <v:shape id="Text Box 2" o:spid="_x0000_s1032" type="#_x0000_t202" style="position:absolute;margin-left:287.35pt;margin-top:19.6pt;width:185.25pt;height:110.55pt;z-index:251675648;visibility:visible;mso-wrap-style:square;mso-width-percent:0;mso-height-percent:200;mso-wrap-distance-left:9pt;mso-wrap-distance-top:0;mso-wrap-distance-right:9pt;mso-wrap-distance-bottom:0;mso-position-horizontal:absolute;mso-position-horizontal-relative:text;mso-position-vertical:absolute;mso-position-vertical-relative:text;mso-width-percent:0;mso-height-percent:200;mso-width-relative:margin;mso-height-relative:margin;v-text-anchor:top" o:gfxdata="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">
+              <v:shape id="Text Box 2" o:spid="_x0000_s1033" type="#_x0000_t202" style="position:absolute;margin-left:287.35pt;margin-top:19.6pt;width:185.25pt;height:110.55pt;z-index:251675648;visibility:visible;mso-wrap-style:square;mso-width-percent:0;mso-height-percent:200;mso-wrap-distance-left:9pt;mso-wrap-distance-top:0;mso-wrap-distance-right:9pt;mso-wrap-distance-bottom:0;mso-position-horizontal:absolute;mso-position-horizontal-relative:text;mso-position-vertical:absolute;mso-position-vertical-relative:text;mso-width-percent:0;mso-height-percent:200;mso-width-relative:margin;mso-height-relative:margin;v-text-anchor:top" o:gfxdata="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">
                 <v:textbox style="mso-fit-shape-to-text:t">
                   <w:txbxContent>
                     <w:p>
@@ -1356,7 +1468,7 @@
           </mc:Choice>
           <mc:Fallback>
             <w:pict>
-              <v:roundrect id="Rounded Rectangle 8" o:spid="_x0000_s1033" style="position:absolute;margin-left:4.6pt;margin-top:6.75pt;width:188.5pt;height:40.35pt;z-index:251672576;visibility:visible;mso-wrap-style:square;mso-width-percent:0;mso-height-percent:0;mso-wrap-distance-left:9pt;mso-wrap-distance-top:0;mso-wrap-distance-right:9pt;mso-wrap-distance-bottom:0;mso-position-horizontal:absolute;mso-position-horizontal-relative:text;mso-position-vertical:absolute;mso-position-vertical-relative:text;mso-width-percent:0;mso-height-percent:0;mso-width-relative:margin;mso-height-relative:margin;v-text-anchor:middle" arcsize="10923f" o:gfxdata="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" fillcolor="#4f81bd [3204]" strokecolor="#243f60 [1604]" strokeweight="2pt">
+              <v:roundrect id="Rounded Rectangle 8" o:spid="_x0000_s1034" style="position:absolute;margin-left:4.6pt;margin-top:6.75pt;width:188.5pt;height:40.35pt;z-index:251672576;visibility:visible;mso-wrap-style:square;mso-width-percent:0;mso-height-percent:0;mso-wrap-distance-left:9pt;mso-wrap-distance-top:0;mso-wrap-distance-right:9pt;mso-wrap-distance-bottom:0;mso-position-horizontal:absolute;mso-position-horizontal-relative:text;mso-position-vertical:absolute;mso-position-vertical-relative:text;mso-width-percent:0;mso-height-percent:0;mso-width-relative:margin;mso-height-relative:margin;v-text-anchor:middle" arcsize="10923f" o:gfxdata="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" fillcolor="#4f81bd [3204]" strokecolor="#243f60 [1604]" strokeweight="2pt">
                 <v:textbox>
                   <w:txbxContent>
                     <w:p>
@@ -1454,10 +1566,7 @@
     <w:p/>
     <w:p/>
     <w:p/>
-    <w:p>
-      <w:bookmarkStart w:id="0" w:name="_GoBack"/>
-      <w:bookmarkEnd w:id="0"/>
-    </w:p>
+    <w:p/>
     <w:p/>
     <w:p/>
     <w:sectPr>

</xml_diff>